<commit_message>
Metodos interessantes com classes wrappers
</commit_message>
<xml_diff>
--- a/MaratonaJava.docx
+++ b/MaratonaJava.docx
@@ -55536,7 +55536,6 @@
                 <w:rFonts w:ascii="Consolas" w:hAnsi="Consolas" w:cs="Consolas"/>
                 <w:sz w:val="20"/>
                 <w:szCs w:val="20"/>
-                <w:lang w:val="en-US"/>
               </w:rPr>
             </w:pPr>
             <w:r>
@@ -55565,43 +55564,163 @@
                 <w:color w:val="3F7F5F"/>
                 <w:sz w:val="20"/>
                 <w:szCs w:val="20"/>
-                <w:lang w:val="en-US"/>
               </w:rPr>
               <w:t>//classes Wrapper</w:t>
             </w:r>
-          </w:p>
-          <w:p>
-            <w:pPr>
-              <w:autoSpaceDE w:val="0"/>
-              <w:autoSpaceDN w:val="0"/>
-              <w:adjustRightInd w:val="0"/>
-              <w:spacing w:line="240" w:lineRule="auto"/>
-              <w:rPr>
-                <w:rFonts w:ascii="Consolas" w:hAnsi="Consolas" w:cs="Consolas"/>
-                <w:sz w:val="20"/>
-                <w:szCs w:val="20"/>
-                <w:lang w:val="en-US"/>
-              </w:rPr>
-            </w:pPr>
-            <w:r>
-              <w:rPr>
-                <w:rFonts w:ascii="Consolas" w:hAnsi="Consolas" w:cs="Consolas"/>
-                <w:color w:val="000000"/>
-                <w:sz w:val="20"/>
-                <w:szCs w:val="20"/>
-                <w:lang w:val="en-US"/>
-              </w:rPr>
-              <w:tab/>
-            </w:r>
-            <w:r>
-              <w:rPr>
-                <w:rFonts w:ascii="Consolas" w:hAnsi="Consolas" w:cs="Consolas"/>
-                <w:color w:val="000000"/>
-                <w:sz w:val="20"/>
-                <w:szCs w:val="20"/>
-                <w:lang w:val="en-US"/>
-              </w:rPr>
-              <w:tab/>
+            <w:r>
+              <w:rPr>
+                <w:rFonts w:ascii="Consolas" w:hAnsi="Consolas" w:cs="Consolas"/>
+                <w:color w:val="3F7F5F"/>
+                <w:sz w:val="20"/>
+                <w:szCs w:val="20"/>
+              </w:rPr>
+              <w:t xml:space="preserve"> </w:t>
+            </w:r>
+            <w:r>
+              <w:rPr>
+                <w:rFonts w:ascii="Consolas" w:hAnsi="Consolas" w:cs="Consolas"/>
+                <w:color w:val="3F7F5F"/>
+                <w:sz w:val="20"/>
+                <w:szCs w:val="20"/>
+                <w:shd w:val="clear" w:color="auto" w:fill="E8F2FE"/>
+              </w:rPr>
+              <w:t xml:space="preserve"> </w:t>
+            </w:r>
+            <w:r>
+              <w:rPr>
+                <w:rFonts w:ascii="Consolas" w:hAnsi="Consolas" w:cs="Consolas"/>
+                <w:color w:val="3F7F5F"/>
+                <w:sz w:val="20"/>
+                <w:szCs w:val="20"/>
+                <w:u w:val="single"/>
+                <w:shd w:val="clear" w:color="auto" w:fill="E8F2FE"/>
+              </w:rPr>
+              <w:t>que</w:t>
+            </w:r>
+            <w:r>
+              <w:rPr>
+                <w:rFonts w:ascii="Consolas" w:hAnsi="Consolas" w:cs="Consolas"/>
+                <w:color w:val="3F7F5F"/>
+                <w:sz w:val="20"/>
+                <w:szCs w:val="20"/>
+                <w:shd w:val="clear" w:color="auto" w:fill="E8F2FE"/>
+              </w:rPr>
+              <w:t xml:space="preserve"> </w:t>
+            </w:r>
+            <w:r>
+              <w:rPr>
+                <w:rFonts w:ascii="Consolas" w:hAnsi="Consolas" w:cs="Consolas"/>
+                <w:color w:val="3F7F5F"/>
+                <w:sz w:val="20"/>
+                <w:szCs w:val="20"/>
+                <w:u w:val="single"/>
+                <w:shd w:val="clear" w:color="auto" w:fill="E8F2FE"/>
+              </w:rPr>
+              <w:t>encapsulam</w:t>
+            </w:r>
+            <w:r>
+              <w:rPr>
+                <w:rFonts w:ascii="Consolas" w:hAnsi="Consolas" w:cs="Consolas"/>
+                <w:color w:val="3F7F5F"/>
+                <w:sz w:val="20"/>
+                <w:szCs w:val="20"/>
+                <w:shd w:val="clear" w:color="auto" w:fill="E8F2FE"/>
+              </w:rPr>
+              <w:t xml:space="preserve"> </w:t>
+            </w:r>
+            <w:r>
+              <w:rPr>
+                <w:rFonts w:ascii="Consolas" w:hAnsi="Consolas" w:cs="Consolas"/>
+                <w:color w:val="3F7F5F"/>
+                <w:sz w:val="20"/>
+                <w:szCs w:val="20"/>
+                <w:u w:val="single"/>
+                <w:shd w:val="clear" w:color="auto" w:fill="E8F2FE"/>
+              </w:rPr>
+              <w:t>os</w:t>
+            </w:r>
+            <w:r>
+              <w:rPr>
+                <w:rFonts w:ascii="Consolas" w:hAnsi="Consolas" w:cs="Consolas"/>
+                <w:color w:val="3F7F5F"/>
+                <w:sz w:val="20"/>
+                <w:szCs w:val="20"/>
+                <w:shd w:val="clear" w:color="auto" w:fill="E8F2FE"/>
+              </w:rPr>
+              <w:t xml:space="preserve"> </w:t>
+            </w:r>
+            <w:r>
+              <w:rPr>
+                <w:rFonts w:ascii="Consolas" w:hAnsi="Consolas" w:cs="Consolas"/>
+                <w:color w:val="3F7F5F"/>
+                <w:sz w:val="20"/>
+                <w:szCs w:val="20"/>
+                <w:u w:val="single"/>
+                <w:shd w:val="clear" w:color="auto" w:fill="E8F2FE"/>
+              </w:rPr>
+              <w:t>tipos</w:t>
+            </w:r>
+            <w:r>
+              <w:rPr>
+                <w:rFonts w:ascii="Consolas" w:hAnsi="Consolas" w:cs="Consolas"/>
+                <w:color w:val="3F7F5F"/>
+                <w:sz w:val="20"/>
+                <w:szCs w:val="20"/>
+                <w:shd w:val="clear" w:color="auto" w:fill="E8F2FE"/>
+              </w:rPr>
+              <w:t xml:space="preserve"> </w:t>
+            </w:r>
+            <w:r>
+              <w:rPr>
+                <w:rFonts w:ascii="Consolas" w:hAnsi="Consolas" w:cs="Consolas"/>
+                <w:color w:val="3F7F5F"/>
+                <w:sz w:val="20"/>
+                <w:szCs w:val="20"/>
+                <w:u w:val="single"/>
+                <w:shd w:val="clear" w:color="auto" w:fill="E8F2FE"/>
+              </w:rPr>
+              <w:t>primitivos</w:t>
+            </w:r>
+          </w:p>
+          <w:p>
+            <w:pPr>
+              <w:autoSpaceDE w:val="0"/>
+              <w:autoSpaceDN w:val="0"/>
+              <w:adjustRightInd w:val="0"/>
+              <w:spacing w:line="240" w:lineRule="auto"/>
+              <w:rPr>
+                <w:rFonts w:ascii="Consolas" w:hAnsi="Consolas" w:cs="Consolas"/>
+                <w:sz w:val="20"/>
+                <w:szCs w:val="20"/>
+                <w:lang w:val="en-US"/>
+              </w:rPr>
+            </w:pPr>
+            <w:r>
+              <w:rPr>
+                <w:rFonts w:ascii="Consolas" w:hAnsi="Consolas" w:cs="Consolas"/>
+                <w:color w:val="000000"/>
+                <w:sz w:val="20"/>
+                <w:szCs w:val="20"/>
+              </w:rPr>
+              <w:tab/>
+            </w:r>
+            <w:r>
+              <w:rPr>
+                <w:rFonts w:ascii="Consolas" w:hAnsi="Consolas" w:cs="Consolas"/>
+                <w:color w:val="000000"/>
+                <w:sz w:val="20"/>
+                <w:szCs w:val="20"/>
+              </w:rPr>
+              <w:tab/>
+            </w:r>
+            <w:r>
+              <w:rPr>
+                <w:rFonts w:ascii="Consolas" w:hAnsi="Consolas" w:cs="Consolas"/>
+                <w:color w:val="000000"/>
+                <w:sz w:val="20"/>
+                <w:szCs w:val="20"/>
+                <w:lang w:val="en-US"/>
+              </w:rPr>
               <w:t xml:space="preserve">Byte </w:t>
             </w:r>
             <w:r>
@@ -56213,6 +56332,203 @@
           <w:szCs w:val="28"/>
         </w:rPr>
         <w:t>, um byte de 1 a 127, seja um tipo Byte. Um valor maior que 127, será considerado int. Mas as coisas começam a ficar mais complicadas quando começamos a trabalhar com Long, Float e Double, pois todos os seus valores numéricos são filhos da super classe Number. Não podemos pegar o valor intWrapper e atribuir a variável longWrapper por exemplo.</w:t>
+      </w:r>
+    </w:p>
+    <w:p>
+      <w:pPr>
+        <w:jc w:val="both"/>
+        <w:rPr>
+          <w:rFonts w:ascii="Arial" w:hAnsi="Arial" w:cs="Arial"/>
+          <w:sz w:val="28"/>
+          <w:szCs w:val="28"/>
+        </w:rPr>
+      </w:pPr>
+      <w:r>
+        <w:rPr>
+          <w:rFonts w:ascii="Arial" w:hAnsi="Arial" w:cs="Arial"/>
+          <w:sz w:val="28"/>
+          <w:szCs w:val="28"/>
+        </w:rPr>
+        <w:tab/>
+        <w:t>Agora falaremos sobre AutoBoxing e Unboxing, sendo o primeiro, que nada mais é do que estávamos fazendo, ou seja, pegando um tipo primitivo e colocando em um wrapper. O Unboxing é por exemplo, declarar um primitivo e atribuí-lo um valor de um wrapper.</w:t>
+      </w:r>
+    </w:p>
+    <w:p>
+      <w:pPr>
+        <w:jc w:val="both"/>
+        <w:rPr>
+          <w:rFonts w:ascii="Arial" w:hAnsi="Arial" w:cs="Arial"/>
+          <w:i/>
+          <w:iCs/>
+          <w:sz w:val="28"/>
+          <w:szCs w:val="28"/>
+        </w:rPr>
+      </w:pPr>
+      <w:r>
+        <w:rPr>
+          <w:rFonts w:ascii="Arial" w:hAnsi="Arial" w:cs="Arial"/>
+          <w:i/>
+          <w:iCs/>
+          <w:sz w:val="28"/>
+          <w:szCs w:val="28"/>
+        </w:rPr>
+        <w:t>int valor = integerWrapper;</w:t>
+      </w:r>
+    </w:p>
+    <w:p>
+      <w:pPr>
+        <w:jc w:val="both"/>
+        <w:rPr>
+          <w:rFonts w:ascii="Arial" w:hAnsi="Arial" w:cs="Arial"/>
+          <w:sz w:val="28"/>
+          <w:szCs w:val="28"/>
+        </w:rPr>
+      </w:pPr>
+      <w:r>
+        <w:rPr>
+          <w:rFonts w:ascii="Arial" w:hAnsi="Arial" w:cs="Arial"/>
+          <w:sz w:val="28"/>
+          <w:szCs w:val="28"/>
+        </w:rPr>
+        <w:tab/>
+        <w:t xml:space="preserve">Além disso, quando por exemplo queremos instanciar um tipo </w:t>
+      </w:r>
+      <w:r>
+        <w:rPr>
+          <w:rFonts w:ascii="Arial" w:hAnsi="Arial" w:cs="Arial"/>
+          <w:i/>
+          <w:iCs/>
+          <w:sz w:val="28"/>
+          <w:szCs w:val="28"/>
+        </w:rPr>
+        <w:t>Integer</w:t>
+      </w:r>
+      <w:r>
+        <w:rPr>
+          <w:rFonts w:ascii="Arial" w:hAnsi="Arial" w:cs="Arial"/>
+          <w:sz w:val="28"/>
+          <w:szCs w:val="28"/>
+        </w:rPr>
+        <w:t xml:space="preserve">, podemos inserir um valor numérico String, que desde que seja um valor numérico, o java irá automaticamente convertê-lo em um valor tipo </w:t>
+      </w:r>
+      <w:r>
+        <w:rPr>
+          <w:rFonts w:ascii="Arial" w:hAnsi="Arial" w:cs="Arial"/>
+          <w:i/>
+          <w:iCs/>
+          <w:sz w:val="28"/>
+          <w:szCs w:val="28"/>
+        </w:rPr>
+        <w:t>Integer</w:t>
+      </w:r>
+      <w:r>
+        <w:rPr>
+          <w:rFonts w:ascii="Arial" w:hAnsi="Arial" w:cs="Arial"/>
+          <w:sz w:val="28"/>
+          <w:szCs w:val="28"/>
+        </w:rPr>
+        <w:t>.</w:t>
+      </w:r>
+    </w:p>
+    <w:p>
+      <w:pPr>
+        <w:jc w:val="both"/>
+        <w:rPr>
+          <w:rFonts w:ascii="Arial" w:hAnsi="Arial" w:cs="Arial"/>
+          <w:sz w:val="28"/>
+          <w:szCs w:val="28"/>
+        </w:rPr>
+      </w:pPr>
+      <w:r>
+        <w:rPr>
+          <w:rFonts w:ascii="Arial" w:hAnsi="Arial" w:cs="Arial"/>
+          <w:i/>
+          <w:iCs/>
+          <w:sz w:val="28"/>
+          <w:szCs w:val="28"/>
+        </w:rPr>
+        <w:t>Integer integerValue = new Integer(“10”);</w:t>
+      </w:r>
+    </w:p>
+    <w:p>
+      <w:pPr>
+        <w:jc w:val="both"/>
+        <w:rPr>
+          <w:rFonts w:ascii="Arial" w:hAnsi="Arial" w:cs="Arial"/>
+          <w:sz w:val="28"/>
+          <w:szCs w:val="28"/>
+        </w:rPr>
+      </w:pPr>
+      <w:r>
+        <w:rPr>
+          <w:rFonts w:ascii="Arial" w:hAnsi="Arial" w:cs="Arial"/>
+          <w:sz w:val="28"/>
+          <w:szCs w:val="28"/>
+        </w:rPr>
+        <w:tab/>
+        <w:t xml:space="preserve">E isso é válido para qualquer classe Wrapper, desde que seja inicializado com valores convenientes a suas origens. No caso dos tipo </w:t>
+      </w:r>
+      <w:r>
+        <w:rPr>
+          <w:rFonts w:ascii="Arial" w:hAnsi="Arial" w:cs="Arial"/>
+          <w:i/>
+          <w:iCs/>
+          <w:sz w:val="28"/>
+          <w:szCs w:val="28"/>
+        </w:rPr>
+        <w:t>Boolean</w:t>
+      </w:r>
+      <w:r>
+        <w:rPr>
+          <w:rFonts w:ascii="Arial" w:hAnsi="Arial" w:cs="Arial"/>
+          <w:sz w:val="28"/>
+          <w:szCs w:val="28"/>
+        </w:rPr>
+        <w:t>, poderá ser escrito com letras maiúscula ou minúscula, pois nesse caso não é case sensitive.</w:t>
+      </w:r>
+      <w:r>
+        <w:rPr>
+          <w:rFonts w:ascii="Arial" w:hAnsi="Arial" w:cs="Arial"/>
+          <w:sz w:val="28"/>
+          <w:szCs w:val="28"/>
+        </w:rPr>
+        <w:t xml:space="preserve"> Cada classe wrapper é conhecida como utilitária, pois facilitam nossas vidas, com seus métodos. O </w:t>
+      </w:r>
+      <w:r>
+        <w:rPr>
+          <w:rFonts w:ascii="Arial" w:hAnsi="Arial" w:cs="Arial"/>
+          <w:i/>
+          <w:iCs/>
+          <w:sz w:val="28"/>
+          <w:szCs w:val="28"/>
+        </w:rPr>
+        <w:t>Character</w:t>
+      </w:r>
+      <w:r>
+        <w:rPr>
+          <w:rFonts w:ascii="Arial" w:hAnsi="Arial" w:cs="Arial"/>
+          <w:sz w:val="28"/>
+          <w:szCs w:val="28"/>
+        </w:rPr>
+        <w:t xml:space="preserve"> por exemplo tem </w:t>
+      </w:r>
+      <w:r>
+        <w:rPr>
+          <w:rFonts w:ascii="Arial" w:hAnsi="Arial" w:cs="Arial"/>
+          <w:i/>
+          <w:iCs/>
+          <w:sz w:val="28"/>
+          <w:szCs w:val="28"/>
+        </w:rPr>
+        <w:t>isDigit(‘1’)</w:t>
+      </w:r>
+      <w:r>
+        <w:rPr>
+          <w:rFonts w:ascii="Arial" w:hAnsi="Arial" w:cs="Arial"/>
+          <w:sz w:val="28"/>
+          <w:szCs w:val="28"/>
+        </w:rPr>
+        <w:t>, que retorna um booleano se o valor inserido for tipo numérico.</w:t>
       </w:r>
       <w:bookmarkStart w:id="0" w:name="_GoBack"/>
       <w:bookmarkEnd w:id="0"/>
@@ -57076,7 +57392,7 @@
 </file>
 
 <file path=customXml/itemProps1.xml><?xml version="1.0" encoding="utf-8"?>
-<ds:datastoreItem xmlns:ds="http://schemas.openxmlformats.org/officeDocument/2006/customXml" ds:itemID="{CD8675FF-45A0-4CCD-8F37-2AF12262984D}">
+<ds:datastoreItem xmlns:ds="http://schemas.openxmlformats.org/officeDocument/2006/customXml" ds:itemID="{CF0F88C0-9210-4C42-8F2E-C19AFB9E45B8}">
   <ds:schemaRefs>
     <ds:schemaRef ds:uri="http://schemas.openxmlformats.org/officeDocument/2006/bibliography"/>
   </ds:schemaRefs>

</xml_diff>